<commit_message>
1. euklid example added 2. asynchronous console moved to separated integration component 3. Example of resource mining model added
</commit_message>
<xml_diff>
--- a/doc/overview/VWMT_english_ver.docx
+++ b/doc/overview/VWMT_english_ver.docx
@@ -139,19 +139,11 @@
       <w:pPr>
         <w:rPr>
           <w:rFonts w:ascii="Times New Roman" w:hAnsi="Times New Roman" w:cs="Times New Roman"/>
-          <w:sz w:val="28"/>
-          <w:szCs w:val="28"/>
-          <w:lang w:val="en-US"/>
-        </w:rPr>
-      </w:pPr>
-      <w:r>
-        <w:rPr>
-          <w:rFonts w:ascii="Times New Roman" w:hAnsi="Times New Roman" w:cs="Times New Roman"/>
           <w:sz w:val="32"/>
           <w:szCs w:val="32"/>
-        </w:rPr>
-        <w:tab/>
-      </w:r>
+          <w:lang w:val="en-US"/>
+        </w:rPr>
+      </w:pPr>
       <w:r>
         <w:rPr>
           <w:rFonts w:ascii="Times New Roman" w:hAnsi="Times New Roman" w:cs="Times New Roman"/>
@@ -197,7 +189,6 @@
           <w:rFonts w:ascii="Times New Roman" w:hAnsi="Times New Roman" w:cs="Times New Roman"/>
           <w:sz w:val="32"/>
           <w:szCs w:val="32"/>
-          <w:lang w:val="en-US"/>
         </w:rPr>
         <w:tab/>
       </w:r>
@@ -206,174 +197,30 @@
           <w:rFonts w:ascii="Times New Roman" w:hAnsi="Times New Roman" w:cs="Times New Roman"/>
           <w:sz w:val="32"/>
           <w:szCs w:val="32"/>
+          <w:lang w:val="en-US"/>
         </w:rPr>
         <w:tab/>
-      </w:r>
-      <w:r>
-        <w:rPr>
-          <w:rFonts w:ascii="Times New Roman" w:hAnsi="Times New Roman" w:cs="Times New Roman"/>
-          <w:sz w:val="28"/>
-          <w:szCs w:val="28"/>
-          <w:lang w:val="en-US"/>
-        </w:rPr>
-        <w:t xml:space="preserve">Authors: </w:t>
-      </w:r>
-      <w:r>
-        <w:rPr>
-          <w:rFonts w:ascii="Times New Roman" w:hAnsi="Times New Roman" w:cs="Times New Roman"/>
-          <w:sz w:val="28"/>
-          <w:szCs w:val="28"/>
-          <w:lang w:val="en-US"/>
-        </w:rPr>
-        <w:tab/>
-      </w:r>
-      <w:r>
-        <w:rPr>
-          <w:rFonts w:ascii="Times New Roman" w:hAnsi="Times New Roman" w:cs="Times New Roman"/>
-          <w:sz w:val="28"/>
-          <w:szCs w:val="28"/>
-        </w:rPr>
-        <w:t>M</w:t>
-      </w:r>
-      <w:r>
-        <w:rPr>
-          <w:rFonts w:ascii="Times New Roman" w:hAnsi="Times New Roman" w:cs="Times New Roman"/>
-          <w:sz w:val="28"/>
-          <w:szCs w:val="28"/>
-        </w:rPr>
-        <w:t xml:space="preserve">. </w:t>
-      </w:r>
-      <w:r>
-        <w:rPr>
-          <w:rFonts w:ascii="Times New Roman" w:hAnsi="Times New Roman" w:cs="Times New Roman"/>
-          <w:sz w:val="28"/>
-          <w:szCs w:val="28"/>
-          <w:lang w:val="en-US"/>
-        </w:rPr>
-        <w:t>Groo</w:t>
-      </w:r>
-      <w:r>
-        <w:rPr>
-          <w:rFonts w:ascii="Times New Roman" w:hAnsi="Times New Roman" w:cs="Times New Roman"/>
-          <w:sz w:val="28"/>
-          <w:szCs w:val="28"/>
-          <w:lang w:val="en-US"/>
-        </w:rPr>
-        <w:t>zman</w:t>
       </w:r>
     </w:p>
     <w:p>
       <w:pPr>
-        <w:rPr>
-          <w:rFonts w:ascii="Times New Roman" w:hAnsi="Times New Roman" w:cs="Times New Roman"/>
-          <w:sz w:val="28"/>
-          <w:szCs w:val="28"/>
-          <w:lang w:val="en-US"/>
-        </w:rPr>
-      </w:pPr>
-      <w:r>
-        <w:rPr>
-          <w:rFonts w:ascii="Times New Roman" w:hAnsi="Times New Roman" w:cs="Times New Roman"/>
-          <w:sz w:val="28"/>
-          <w:szCs w:val="28"/>
-        </w:rPr>
-        <w:tab/>
-      </w:r>
-      <w:r>
-        <w:rPr>
-          <w:rFonts w:ascii="Times New Roman" w:hAnsi="Times New Roman" w:cs="Times New Roman"/>
-          <w:sz w:val="28"/>
-          <w:szCs w:val="28"/>
-        </w:rPr>
-        <w:tab/>
-        <w:t xml:space="preserve"> </w:t>
-      </w:r>
-      <w:r>
-        <w:rPr>
-          <w:rFonts w:ascii="Times New Roman" w:hAnsi="Times New Roman" w:cs="Times New Roman"/>
-          <w:sz w:val="28"/>
-          <w:szCs w:val="28"/>
-        </w:rPr>
-        <w:tab/>
-      </w:r>
-      <w:r>
-        <w:rPr>
-          <w:rFonts w:ascii="Times New Roman" w:hAnsi="Times New Roman" w:cs="Times New Roman"/>
-          <w:sz w:val="28"/>
-          <w:szCs w:val="28"/>
-        </w:rPr>
-        <w:tab/>
-      </w:r>
-      <w:r>
-        <w:rPr>
-          <w:rFonts w:ascii="Times New Roman" w:hAnsi="Times New Roman" w:cs="Times New Roman"/>
-          <w:sz w:val="28"/>
-          <w:szCs w:val="28"/>
-        </w:rPr>
-        <w:tab/>
-      </w:r>
-      <w:r>
-        <w:rPr>
-          <w:rFonts w:ascii="Times New Roman" w:hAnsi="Times New Roman" w:cs="Times New Roman"/>
-          <w:sz w:val="28"/>
-          <w:szCs w:val="28"/>
-        </w:rPr>
-        <w:tab/>
-      </w:r>
-      <w:r>
-        <w:rPr>
-          <w:rFonts w:ascii="Times New Roman" w:hAnsi="Times New Roman" w:cs="Times New Roman"/>
-          <w:sz w:val="28"/>
-          <w:szCs w:val="28"/>
-          <w:lang w:val="en-US"/>
-        </w:rPr>
-        <w:tab/>
-      </w:r>
-      <w:r>
-        <w:rPr>
-          <w:rFonts w:ascii="Times New Roman" w:hAnsi="Times New Roman" w:cs="Times New Roman"/>
-          <w:sz w:val="28"/>
-          <w:szCs w:val="28"/>
-        </w:rPr>
-        <w:tab/>
-      </w:r>
-      <w:r>
-        <w:rPr>
-          <w:rFonts w:ascii="Times New Roman" w:hAnsi="Times New Roman" w:cs="Times New Roman"/>
-          <w:sz w:val="28"/>
-          <w:szCs w:val="28"/>
-        </w:rPr>
-        <w:tab/>
-      </w:r>
-      <w:r>
-        <w:rPr>
-          <w:rFonts w:ascii="Times New Roman" w:hAnsi="Times New Roman" w:cs="Times New Roman"/>
-          <w:sz w:val="28"/>
-          <w:szCs w:val="28"/>
-        </w:rPr>
-        <w:tab/>
-        <w:t xml:space="preserve">O. </w:t>
-      </w:r>
-      <w:proofErr w:type="spellStart"/>
-      <w:r>
-        <w:rPr>
-          <w:rFonts w:ascii="Times New Roman" w:hAnsi="Times New Roman" w:cs="Times New Roman"/>
-          <w:sz w:val="28"/>
-          <w:szCs w:val="28"/>
-          <w:lang w:val="en-US"/>
-        </w:rPr>
-        <w:t>G</w:t>
-      </w:r>
-      <w:r>
-        <w:rPr>
-          <w:rFonts w:ascii="Times New Roman" w:hAnsi="Times New Roman" w:cs="Times New Roman"/>
-          <w:sz w:val="28"/>
-          <w:szCs w:val="28"/>
-          <w:lang w:val="en-US"/>
-        </w:rPr>
-        <w:t>ibaev</w:t>
-      </w:r>
-      <w:proofErr w:type="spellEnd"/>
+        <w:spacing w:after="160" w:line="259" w:lineRule="auto"/>
+        <w:rPr>
+          <w:rFonts w:ascii="Times New Roman" w:hAnsi="Times New Roman" w:cs="Times New Roman"/>
+          <w:sz w:val="32"/>
+          <w:szCs w:val="32"/>
+          <w:lang w:val="en-US"/>
+        </w:rPr>
+      </w:pPr>
+      <w:r>
+        <w:rPr>
+          <w:rFonts w:ascii="Times New Roman" w:hAnsi="Times New Roman" w:cs="Times New Roman"/>
+          <w:sz w:val="32"/>
+          <w:szCs w:val="32"/>
+          <w:lang w:val="en-US"/>
+        </w:rPr>
+        <w:br w:type="page"/>
+      </w:r>
     </w:p>
     <w:p>
       <w:pPr>
@@ -384,88 +231,8 @@
           <w:lang w:val="en-US"/>
         </w:rPr>
       </w:pPr>
-      <w:r>
-        <w:rPr>
-          <w:rFonts w:ascii="Times New Roman" w:hAnsi="Times New Roman" w:cs="Times New Roman"/>
-          <w:sz w:val="28"/>
-          <w:szCs w:val="28"/>
-        </w:rPr>
-        <w:tab/>
-      </w:r>
-      <w:r>
-        <w:rPr>
-          <w:rFonts w:ascii="Times New Roman" w:hAnsi="Times New Roman" w:cs="Times New Roman"/>
-          <w:sz w:val="28"/>
-          <w:szCs w:val="28"/>
-        </w:rPr>
-        <w:tab/>
-      </w:r>
-      <w:r>
-        <w:rPr>
-          <w:rFonts w:ascii="Times New Roman" w:hAnsi="Times New Roman" w:cs="Times New Roman"/>
-          <w:sz w:val="28"/>
-          <w:szCs w:val="28"/>
-        </w:rPr>
-        <w:tab/>
-      </w:r>
-      <w:r>
-        <w:rPr>
-          <w:rFonts w:ascii="Times New Roman" w:hAnsi="Times New Roman" w:cs="Times New Roman"/>
-          <w:sz w:val="28"/>
-          <w:szCs w:val="28"/>
-        </w:rPr>
-        <w:tab/>
-      </w:r>
-      <w:r>
-        <w:rPr>
-          <w:rFonts w:ascii="Times New Roman" w:hAnsi="Times New Roman" w:cs="Times New Roman"/>
-          <w:sz w:val="28"/>
-          <w:szCs w:val="28"/>
-        </w:rPr>
-        <w:tab/>
-      </w:r>
-      <w:r>
-        <w:rPr>
-          <w:rFonts w:ascii="Times New Roman" w:hAnsi="Times New Roman" w:cs="Times New Roman"/>
-          <w:sz w:val="28"/>
-          <w:szCs w:val="28"/>
-        </w:rPr>
-        <w:tab/>
-      </w:r>
-      <w:r>
-        <w:rPr>
-          <w:rFonts w:ascii="Times New Roman" w:hAnsi="Times New Roman" w:cs="Times New Roman"/>
-          <w:sz w:val="28"/>
-          <w:szCs w:val="28"/>
-          <w:lang w:val="en-US"/>
-        </w:rPr>
-        <w:tab/>
-      </w:r>
-      <w:r>
-        <w:rPr>
-          <w:rFonts w:ascii="Times New Roman" w:hAnsi="Times New Roman" w:cs="Times New Roman"/>
-          <w:sz w:val="28"/>
-          <w:szCs w:val="28"/>
-        </w:rPr>
-        <w:tab/>
-      </w:r>
-      <w:r>
-        <w:rPr>
-          <w:rFonts w:ascii="Times New Roman" w:hAnsi="Times New Roman" w:cs="Times New Roman"/>
-          <w:sz w:val="28"/>
-          <w:szCs w:val="28"/>
-        </w:rPr>
-        <w:tab/>
-      </w:r>
-      <w:r>
-        <w:rPr>
-          <w:rFonts w:ascii="Times New Roman" w:hAnsi="Times New Roman" w:cs="Times New Roman"/>
-          <w:sz w:val="28"/>
-          <w:szCs w:val="28"/>
-        </w:rPr>
-        <w:tab/>
-        <w:t>O. Tarandevich</w:t>
-      </w:r>
+      <w:bookmarkStart w:id="0" w:name="_GoBack"/>
+      <w:bookmarkEnd w:id="0"/>
     </w:p>
     <w:p>
       <w:pPr>
@@ -486,64 +253,13 @@
           <w:lang w:val="en-US"/>
         </w:rPr>
       </w:pPr>
-    </w:p>
-    <w:p>
-      <w:pPr>
-        <w:rPr>
-          <w:rFonts w:ascii="Times New Roman" w:hAnsi="Times New Roman" w:cs="Times New Roman"/>
-          <w:sz w:val="28"/>
-          <w:szCs w:val="28"/>
-          <w:lang w:val="en-US"/>
-        </w:rPr>
-      </w:pPr>
-    </w:p>
-    <w:p>
-      <w:pPr>
-        <w:rPr>
-          <w:rFonts w:ascii="Times New Roman" w:hAnsi="Times New Roman" w:cs="Times New Roman"/>
-          <w:sz w:val="28"/>
-          <w:szCs w:val="28"/>
-          <w:lang w:val="en-US"/>
-        </w:rPr>
-      </w:pPr>
-    </w:p>
-    <w:p>
-      <w:pPr>
-        <w:rPr>
-          <w:rFonts w:ascii="Times New Roman" w:hAnsi="Times New Roman" w:cs="Times New Roman"/>
-          <w:sz w:val="28"/>
-          <w:szCs w:val="28"/>
-          <w:lang w:val="en-US"/>
-        </w:rPr>
-      </w:pPr>
-    </w:p>
-    <w:p>
-      <w:pPr>
-        <w:rPr>
-          <w:rFonts w:ascii="Times New Roman" w:hAnsi="Times New Roman" w:cs="Times New Roman"/>
-          <w:sz w:val="28"/>
-          <w:szCs w:val="28"/>
-          <w:lang w:val="en-US"/>
-        </w:rPr>
-      </w:pPr>
-    </w:p>
-    <w:p>
-      <w:pPr>
-        <w:rPr>
-          <w:rFonts w:ascii="Times New Roman" w:hAnsi="Times New Roman" w:cs="Times New Roman"/>
-          <w:sz w:val="28"/>
-          <w:szCs w:val="28"/>
-          <w:lang w:val="en-US"/>
-        </w:rPr>
-      </w:pPr>
-      <w:r>
-        <w:rPr>
-          <w:rFonts w:ascii="Times New Roman" w:hAnsi="Times New Roman" w:cs="Times New Roman"/>
-          <w:sz w:val="28"/>
-          <w:szCs w:val="28"/>
-          <w:lang w:val="en-US"/>
-        </w:rPr>
-        <w:lastRenderedPageBreak/>
+      <w:r>
+        <w:rPr>
+          <w:rFonts w:ascii="Times New Roman" w:hAnsi="Times New Roman" w:cs="Times New Roman"/>
+          <w:sz w:val="28"/>
+          <w:szCs w:val="28"/>
+          <w:lang w:val="en-US"/>
+        </w:rPr>
         <w:t>Content</w:t>
       </w:r>
       <w:r>
@@ -599,6 +315,9 @@
         </w:r>
       </w:hyperlink>
       <w:r>
+        <w:rPr>
+          <w:lang w:val="en-US"/>
+        </w:rPr>
         <w:t>3</w:t>
       </w:r>
     </w:p>
@@ -988,7 +707,6 @@
           <w:color w:val="000000" w:themeColor="text1"/>
           <w:sz w:val="28"/>
           <w:szCs w:val="28"/>
-          <w:lang w:val="ru-RU"/>
         </w:rPr>
       </w:pPr>
       <w:hyperlink w:anchor="_Toc360621259" w:history="1">
@@ -1057,7 +775,6 @@
           <w:color w:val="000000" w:themeColor="text1"/>
           <w:sz w:val="28"/>
           <w:szCs w:val="28"/>
-          <w:lang w:val="ru-RU"/>
         </w:rPr>
         <w:t>6</w:t>
       </w:r>
@@ -1261,10 +978,11 @@
         </w:r>
       </w:hyperlink>
       <w:r>
+        <w:rPr>
+          <w:lang w:val="en-US"/>
+        </w:rPr>
         <w:t>9</w:t>
       </w:r>
-      <w:bookmarkStart w:id="0" w:name="_GoBack"/>
-      <w:bookmarkEnd w:id="0"/>
     </w:p>
     <w:p>
       <w:pPr>
@@ -1281,136 +999,119 @@
           <w:szCs w:val="28"/>
         </w:rPr>
       </w:pPr>
-      <w:r>
-        <w:fldChar w:fldCharType="begin"/>
-      </w:r>
-      <w:r>
-        <w:instrText xml:space="preserve"> HYPERLINK \l "_Toc360621262" </w:instrText>
-      </w:r>
-      <w:r>
-        <w:fldChar w:fldCharType="separate"/>
-      </w:r>
-      <w:r>
-        <w:rPr>
-          <w:rStyle w:val="Hyperlink"/>
-          <w:rFonts w:ascii="Times New Roman" w:hAnsi="Times New Roman" w:cs="Times New Roman"/>
-          <w:noProof/>
-          <w:color w:val="000000" w:themeColor="text1"/>
-          <w:sz w:val="28"/>
-          <w:szCs w:val="28"/>
-          <w:u w:val="none"/>
-        </w:rPr>
-        <w:t>3.1</w:t>
-      </w:r>
-      <w:r>
-        <w:rPr>
-          <w:rFonts w:ascii="Times New Roman" w:eastAsiaTheme="minorEastAsia" w:hAnsi="Times New Roman" w:cs="Times New Roman"/>
-          <w:noProof/>
-          <w:color w:val="000000" w:themeColor="text1"/>
-          <w:sz w:val="28"/>
-          <w:szCs w:val="28"/>
-        </w:rPr>
-        <w:tab/>
-      </w:r>
-      <w:r>
-        <w:rPr>
-          <w:rStyle w:val="hps"/>
-          <w:rFonts w:ascii="Times New Roman" w:hAnsi="Times New Roman" w:cs="Times New Roman"/>
-          <w:color w:val="000000" w:themeColor="text1"/>
-          <w:sz w:val="28"/>
-          <w:szCs w:val="28"/>
-          <w:lang w:val="en"/>
-        </w:rPr>
-        <w:t>Game description</w:t>
-      </w:r>
-      <w:r>
-        <w:rPr>
-          <w:rStyle w:val="shorttext"/>
-          <w:rFonts w:ascii="Times New Roman" w:hAnsi="Times New Roman" w:cs="Times New Roman"/>
-          <w:color w:val="000000" w:themeColor="text1"/>
-          <w:sz w:val="28"/>
-          <w:szCs w:val="28"/>
-          <w:lang w:val="en"/>
-        </w:rPr>
-        <w:t xml:space="preserve"> </w:t>
-      </w:r>
-      <w:r>
-        <w:rPr>
-          <w:rStyle w:val="hps"/>
-          <w:rFonts w:ascii="Times New Roman" w:hAnsi="Times New Roman" w:cs="Times New Roman"/>
-          <w:color w:val="000000" w:themeColor="text1"/>
-          <w:sz w:val="28"/>
-          <w:szCs w:val="28"/>
-          <w:lang w:val="en"/>
-        </w:rPr>
-        <w:t xml:space="preserve">in </w:t>
-      </w:r>
-      <w:r>
-        <w:rPr>
-          <w:rStyle w:val="hps"/>
-          <w:rFonts w:ascii="Times New Roman" w:hAnsi="Times New Roman" w:cs="Times New Roman"/>
-          <w:color w:val="000000" w:themeColor="text1"/>
-          <w:sz w:val="28"/>
-          <w:szCs w:val="28"/>
-          <w:lang w:val="en"/>
-        </w:rPr>
-        <w:t>original</w:t>
-      </w:r>
-      <w:r>
-        <w:rPr>
-          <w:rStyle w:val="hps"/>
-          <w:rFonts w:ascii="Times New Roman" w:hAnsi="Times New Roman" w:cs="Times New Roman"/>
-          <w:color w:val="000000" w:themeColor="text1"/>
-          <w:sz w:val="28"/>
-          <w:szCs w:val="28"/>
-          <w:lang w:val="en"/>
-        </w:rPr>
-        <w:t xml:space="preserve"> language</w:t>
-      </w:r>
-      <w:r>
-        <w:rPr>
-          <w:rStyle w:val="Hyperlink"/>
-          <w:rFonts w:ascii="Times New Roman" w:hAnsi="Times New Roman" w:cs="Times New Roman"/>
-          <w:noProof/>
-          <w:color w:val="000000" w:themeColor="text1"/>
-          <w:sz w:val="28"/>
-          <w:szCs w:val="28"/>
-          <w:u w:val="none"/>
-        </w:rPr>
-        <w:t xml:space="preserve"> (phase 1)</w:t>
-      </w:r>
-      <w:r>
-        <w:rPr>
-          <w:rFonts w:ascii="Times New Roman" w:hAnsi="Times New Roman" w:cs="Times New Roman"/>
-          <w:noProof/>
-          <w:webHidden/>
-          <w:color w:val="000000" w:themeColor="text1"/>
-          <w:sz w:val="28"/>
-          <w:szCs w:val="28"/>
-        </w:rPr>
-        <w:tab/>
-      </w:r>
-      <w:r>
-        <w:rPr>
-          <w:rFonts w:ascii="Times New Roman" w:hAnsi="Times New Roman" w:cs="Times New Roman"/>
-          <w:noProof/>
-          <w:webHidden/>
-          <w:color w:val="000000" w:themeColor="text1"/>
-          <w:sz w:val="28"/>
-          <w:szCs w:val="28"/>
-        </w:rPr>
-        <w:t>10</w:t>
-      </w:r>
-      <w:r>
-        <w:rPr>
-          <w:rFonts w:ascii="Times New Roman" w:hAnsi="Times New Roman" w:cs="Times New Roman"/>
-          <w:noProof/>
-          <w:color w:val="000000" w:themeColor="text1"/>
-          <w:sz w:val="28"/>
-          <w:szCs w:val="28"/>
-        </w:rPr>
-        <w:fldChar w:fldCharType="end"/>
-      </w:r>
+      <w:hyperlink w:anchor="_Toc360621262" w:history="1">
+        <w:r>
+          <w:rPr>
+            <w:rStyle w:val="Hyperlink"/>
+            <w:rFonts w:ascii="Times New Roman" w:hAnsi="Times New Roman" w:cs="Times New Roman"/>
+            <w:noProof/>
+            <w:color w:val="000000" w:themeColor="text1"/>
+            <w:sz w:val="28"/>
+            <w:szCs w:val="28"/>
+            <w:u w:val="none"/>
+          </w:rPr>
+          <w:t>3.1</w:t>
+        </w:r>
+        <w:r>
+          <w:rPr>
+            <w:rFonts w:ascii="Times New Roman" w:eastAsiaTheme="minorEastAsia" w:hAnsi="Times New Roman" w:cs="Times New Roman"/>
+            <w:noProof/>
+            <w:color w:val="000000" w:themeColor="text1"/>
+            <w:sz w:val="28"/>
+            <w:szCs w:val="28"/>
+          </w:rPr>
+          <w:tab/>
+        </w:r>
+        <w:r>
+          <w:rPr>
+            <w:rStyle w:val="hps"/>
+            <w:rFonts w:ascii="Times New Roman" w:hAnsi="Times New Roman" w:cs="Times New Roman"/>
+            <w:color w:val="000000" w:themeColor="text1"/>
+            <w:sz w:val="28"/>
+            <w:szCs w:val="28"/>
+            <w:lang w:val="en"/>
+          </w:rPr>
+          <w:t>Game description</w:t>
+        </w:r>
+        <w:r>
+          <w:rPr>
+            <w:rStyle w:val="shorttext"/>
+            <w:rFonts w:ascii="Times New Roman" w:hAnsi="Times New Roman" w:cs="Times New Roman"/>
+            <w:color w:val="000000" w:themeColor="text1"/>
+            <w:sz w:val="28"/>
+            <w:szCs w:val="28"/>
+            <w:lang w:val="en"/>
+          </w:rPr>
+          <w:t xml:space="preserve"> </w:t>
+        </w:r>
+        <w:r>
+          <w:rPr>
+            <w:rStyle w:val="hps"/>
+            <w:rFonts w:ascii="Times New Roman" w:hAnsi="Times New Roman" w:cs="Times New Roman"/>
+            <w:color w:val="000000" w:themeColor="text1"/>
+            <w:sz w:val="28"/>
+            <w:szCs w:val="28"/>
+            <w:lang w:val="en"/>
+          </w:rPr>
+          <w:t xml:space="preserve">in </w:t>
+        </w:r>
+        <w:r>
+          <w:rPr>
+            <w:rStyle w:val="hps"/>
+            <w:rFonts w:ascii="Times New Roman" w:hAnsi="Times New Roman" w:cs="Times New Roman"/>
+            <w:color w:val="000000" w:themeColor="text1"/>
+            <w:sz w:val="28"/>
+            <w:szCs w:val="28"/>
+            <w:lang w:val="en"/>
+          </w:rPr>
+          <w:t>original</w:t>
+        </w:r>
+        <w:r>
+          <w:rPr>
+            <w:rStyle w:val="hps"/>
+            <w:rFonts w:ascii="Times New Roman" w:hAnsi="Times New Roman" w:cs="Times New Roman"/>
+            <w:color w:val="000000" w:themeColor="text1"/>
+            <w:sz w:val="28"/>
+            <w:szCs w:val="28"/>
+            <w:lang w:val="en"/>
+          </w:rPr>
+          <w:t xml:space="preserve"> language</w:t>
+        </w:r>
+        <w:r>
+          <w:rPr>
+            <w:rStyle w:val="Hyperlink"/>
+            <w:rFonts w:ascii="Times New Roman" w:hAnsi="Times New Roman" w:cs="Times New Roman"/>
+            <w:noProof/>
+            <w:color w:val="000000" w:themeColor="text1"/>
+            <w:sz w:val="28"/>
+            <w:szCs w:val="28"/>
+            <w:u w:val="none"/>
+          </w:rPr>
+          <w:t xml:space="preserve"> (phase 1)</w:t>
+        </w:r>
+        <w:r>
+          <w:rPr>
+            <w:rFonts w:ascii="Times New Roman" w:hAnsi="Times New Roman" w:cs="Times New Roman"/>
+            <w:noProof/>
+            <w:webHidden/>
+            <w:color w:val="000000" w:themeColor="text1"/>
+            <w:sz w:val="28"/>
+            <w:szCs w:val="28"/>
+          </w:rPr>
+          <w:tab/>
+        </w:r>
+        <w:r>
+          <w:rPr>
+            <w:rFonts w:ascii="Times New Roman" w:hAnsi="Times New Roman" w:cs="Times New Roman"/>
+            <w:noProof/>
+            <w:webHidden/>
+            <w:color w:val="000000" w:themeColor="text1"/>
+            <w:sz w:val="28"/>
+            <w:szCs w:val="28"/>
+          </w:rPr>
+          <w:t>10</w:t>
+        </w:r>
+      </w:hyperlink>
     </w:p>
     <w:p>
       <w:pPr>
@@ -1856,7 +1557,6 @@
         <w:rPr>
           <w:lang w:val="en-US"/>
         </w:rPr>
-        <w:lastRenderedPageBreak/>
         <w:t>Introduction</w:t>
       </w:r>
     </w:p>
@@ -4221,7 +3921,6 @@
           <w:u w:val="single"/>
           <w:lang w:val="en-US"/>
         </w:rPr>
-        <w:lastRenderedPageBreak/>
         <w:t>Paradigm</w:t>
       </w:r>
       <w:r>
@@ -5824,27 +5523,7 @@
           <w:szCs w:val="28"/>
           <w:lang w:val="en-US"/>
         </w:rPr>
-        <w:t xml:space="preserve"> The system translates the world described by VWML in high-level languages, such as: java, java-script, </w:t>
-      </w:r>
-      <w:proofErr w:type="spellStart"/>
-      <w:r>
-        <w:rPr>
-          <w:rFonts w:ascii="Times New Roman" w:hAnsi="Times New Roman" w:cs="Times New Roman"/>
-          <w:sz w:val="28"/>
-          <w:szCs w:val="28"/>
-          <w:lang w:val="en-US"/>
-        </w:rPr>
-        <w:t>c++</w:t>
-      </w:r>
-      <w:proofErr w:type="spellEnd"/>
-      <w:r>
-        <w:rPr>
-          <w:rFonts w:ascii="Times New Roman" w:hAnsi="Times New Roman" w:cs="Times New Roman"/>
-          <w:sz w:val="28"/>
-          <w:szCs w:val="28"/>
-          <w:lang w:val="en-US"/>
-        </w:rPr>
-        <w:t xml:space="preserve">; thus we are able to implement </w:t>
+        <w:t xml:space="preserve"> The system translates the world described by VWML in high-level languages, such as: java, java-script, c++; thus we are able to implement </w:t>
       </w:r>
       <w:r>
         <w:rPr>
@@ -7450,25 +7129,14 @@
         </w:rPr>
         <w:t xml:space="preserve"> </w:t>
       </w:r>
-      <w:proofErr w:type="gramStart"/>
-      <w:r>
-        <w:rPr>
-          <w:rFonts w:ascii="Times New Roman" w:hAnsi="Times New Roman" w:cs="Times New Roman"/>
-          <w:sz w:val="28"/>
-          <w:szCs w:val="28"/>
-          <w:lang w:val="en"/>
-        </w:rPr>
-        <w:t>an</w:t>
-      </w:r>
-      <w:proofErr w:type="gramEnd"/>
-      <w:r>
-        <w:rPr>
-          <w:rFonts w:ascii="Times New Roman" w:hAnsi="Times New Roman" w:cs="Times New Roman"/>
-          <w:sz w:val="28"/>
-          <w:szCs w:val="28"/>
-          <w:lang w:val="en"/>
-        </w:rPr>
-        <w:t xml:space="preserve"> </w:t>
+      <w:r>
+        <w:rPr>
+          <w:rFonts w:ascii="Times New Roman" w:hAnsi="Times New Roman" w:cs="Times New Roman"/>
+          <w:sz w:val="28"/>
+          <w:szCs w:val="28"/>
+          <w:lang w:val="en"/>
+        </w:rPr>
+        <w:t xml:space="preserve">an </w:t>
       </w:r>
       <w:r>
         <w:rPr>
@@ -9016,25 +8684,14 @@
           <w:lang w:val="en-US"/>
         </w:rPr>
       </w:pPr>
-      <w:proofErr w:type="spellStart"/>
-      <w:r>
-        <w:rPr>
-          <w:rFonts w:ascii="Times New Roman" w:hAnsi="Times New Roman" w:cs="Times New Roman"/>
-          <w:sz w:val="28"/>
-          <w:szCs w:val="28"/>
-          <w:lang w:val="en-US"/>
-        </w:rPr>
-        <w:t>Vwm</w:t>
-      </w:r>
-      <w:proofErr w:type="spellEnd"/>
-      <w:r>
-        <w:rPr>
-          <w:rFonts w:ascii="Times New Roman" w:hAnsi="Times New Roman" w:cs="Times New Roman"/>
-          <w:sz w:val="28"/>
-          <w:szCs w:val="28"/>
-          <w:lang w:val="en-US"/>
-        </w:rPr>
-        <w:t xml:space="preserve"> engine/interpreter</w:t>
+      <w:r>
+        <w:rPr>
+          <w:rFonts w:ascii="Times New Roman" w:hAnsi="Times New Roman" w:cs="Times New Roman"/>
+          <w:sz w:val="28"/>
+          <w:szCs w:val="28"/>
+          <w:lang w:val="en-US"/>
+        </w:rPr>
+        <w:t>Vwm engine/interpreter</w:t>
       </w:r>
       <w:r>
         <w:rPr>
@@ -10115,28 +9772,18 @@
                                 <w:lang w:val="ru-RU"/>
                               </w:rPr>
                             </w:pPr>
-                            <w:proofErr w:type="spellStart"/>
                             <w:r>
                               <w:rPr>
                                 <w:lang w:val="ru-RU"/>
                               </w:rPr>
-                              <w:t>Infrastructure</w:t>
+                              <w:t xml:space="preserve">Infrastructure </w:t>
                             </w:r>
-                            <w:proofErr w:type="spellEnd"/>
-                            <w:r>
-                              <w:rPr>
-                                <w:lang w:val="ru-RU"/>
-                              </w:rPr>
-                              <w:t xml:space="preserve"> </w:t>
-                            </w:r>
-                            <w:proofErr w:type="spellStart"/>
                             <w:r>
                               <w:rPr>
                                 <w:lang w:val="ru-RU"/>
                               </w:rPr>
                               <w:t>integration</w:t>
                             </w:r>
-                            <w:proofErr w:type="spellEnd"/>
                           </w:p>
                           <w:p/>
                         </w:txbxContent>
@@ -10562,36 +10209,7 @@
                               <w:jc w:val="center"/>
                             </w:pPr>
                             <w:r>
-                              <w:t xml:space="preserve">UI </w:t>
-                            </w:r>
-                            <w:proofErr w:type="spellStart"/>
-                            <w:r>
-                              <w:t>developing</w:t>
-                            </w:r>
-                            <w:proofErr w:type="spellEnd"/>
-                            <w:r>
-                              <w:t>;</w:t>
-                            </w:r>
-                          </w:p>
-                          <w:p>
-                            <w:pPr>
-                              <w:jc w:val="center"/>
-                            </w:pPr>
-                            <w:proofErr w:type="spellStart"/>
-                            <w:r>
-                              <w:t>Net</w:t>
-                            </w:r>
-                            <w:proofErr w:type="spellEnd"/>
-                            <w:r>
-                              <w:t xml:space="preserve"> </w:t>
-                            </w:r>
-                            <w:proofErr w:type="spellStart"/>
-                            <w:r>
-                              <w:t>connections</w:t>
-                            </w:r>
-                            <w:proofErr w:type="spellEnd"/>
-                            <w:r>
-                              <w:t>;</w:t>
+                              <w:t>UI developing;</w:t>
                             </w:r>
                           </w:p>
                           <w:p>
@@ -10599,42 +10217,24 @@
                               <w:jc w:val="center"/>
                             </w:pPr>
                             <w:r>
-                              <w:t>(</w:t>
-                            </w:r>
-                            <w:proofErr w:type="spellStart"/>
-                            <w:r>
-                              <w:t>Infrastructure</w:t>
-                            </w:r>
-                            <w:proofErr w:type="spellEnd"/>
-                            <w:r>
-                              <w:t xml:space="preserve"> </w:t>
-                            </w:r>
-                            <w:proofErr w:type="spellStart"/>
-                            <w:r>
-                              <w:t>integration</w:t>
-                            </w:r>
-                            <w:proofErr w:type="spellEnd"/>
-                            <w:r>
-                              <w:t>)</w:t>
+                              <w:t>Net connections;</w:t>
                             </w:r>
                           </w:p>
                           <w:p>
                             <w:pPr>
                               <w:jc w:val="center"/>
                             </w:pPr>
-                            <w:proofErr w:type="spellStart"/>
                             <w:r>
-                              <w:t>Final</w:t>
+                              <w:t>(Infrastructure integration)</w:t>
                             </w:r>
-                            <w:proofErr w:type="spellEnd"/>
+                          </w:p>
+                          <w:p>
+                            <w:pPr>
+                              <w:jc w:val="center"/>
+                            </w:pPr>
                             <w:r>
-                              <w:t xml:space="preserve"> </w:t>
+                              <w:t>Final debugging</w:t>
                             </w:r>
-                            <w:proofErr w:type="spellStart"/>
-                            <w:r>
-                              <w:t>debugging</w:t>
-                            </w:r>
-                            <w:proofErr w:type="spellEnd"/>
                           </w:p>
                           <w:p/>
                         </w:txbxContent>
@@ -10924,19 +10524,9 @@
                             <w:pPr>
                               <w:jc w:val="center"/>
                             </w:pPr>
-                            <w:proofErr w:type="spellStart"/>
                             <w:r>
-                              <w:t>Debugging</w:t>
+                              <w:t>Debugging Balancing</w:t>
                             </w:r>
-                            <w:proofErr w:type="spellEnd"/>
-                            <w:r>
-                              <w:t xml:space="preserve"> </w:t>
-                            </w:r>
-                            <w:proofErr w:type="spellStart"/>
-                            <w:r>
-                              <w:t>Balancing</w:t>
-                            </w:r>
-                            <w:proofErr w:type="spellEnd"/>
                           </w:p>
                         </w:txbxContent>
                       </wps:txbx>
@@ -11030,11 +10620,9 @@
                             <w:pPr>
                               <w:jc w:val="center"/>
                             </w:pPr>
-                            <w:proofErr w:type="spellStart"/>
                             <w:r>
                               <w:t>Compiling</w:t>
                             </w:r>
-                            <w:proofErr w:type="spellEnd"/>
                           </w:p>
                         </w:txbxContent>
                       </wps:txbx>
@@ -11129,13 +10717,8 @@
                               <w:jc w:val="center"/>
                             </w:pPr>
                             <w:r>
-                              <w:t xml:space="preserve">VW   </w:t>
+                              <w:t>VW   modeling</w:t>
                             </w:r>
-                            <w:proofErr w:type="spellStart"/>
-                            <w:r>
-                              <w:t>modeling</w:t>
-                            </w:r>
-                            <w:proofErr w:type="spellEnd"/>
                           </w:p>
                         </w:txbxContent>
                       </wps:txbx>
@@ -11313,13 +10896,8 @@
                                 <w:lang w:val="ru-RU"/>
                               </w:rPr>
                             </w:pPr>
-                            <w:proofErr w:type="spellStart"/>
                             <w:r>
-                              <w:t>Phase</w:t>
-                            </w:r>
-                            <w:proofErr w:type="spellEnd"/>
-                            <w:r>
-                              <w:t xml:space="preserve"> </w:t>
+                              <w:t xml:space="preserve">Phase </w:t>
                             </w:r>
                             <w:r>
                               <w:rPr>
@@ -11443,13 +11021,8 @@
                                 <w:lang w:val="ru-RU"/>
                               </w:rPr>
                             </w:pPr>
-                            <w:proofErr w:type="spellStart"/>
                             <w:r>
-                              <w:t>Phase</w:t>
-                            </w:r>
-                            <w:proofErr w:type="spellEnd"/>
-                            <w:r>
-                              <w:t xml:space="preserve"> 3</w:t>
+                              <w:t>Phase 3</w:t>
                             </w:r>
                           </w:p>
                         </w:txbxContent>
@@ -12094,23 +11667,7 @@
                                 <w:b/>
                                 <w:color w:val="0070C0"/>
                               </w:rPr>
-                              <w:t>&lt;&lt; JAVA ‘</w:t>
-                            </w:r>
-                            <w:proofErr w:type="spellStart"/>
-                            <w:r>
-                              <w:rPr>
-                                <w:b/>
-                                <w:color w:val="0070C0"/>
-                              </w:rPr>
-                              <w:t>ready</w:t>
-                            </w:r>
-                            <w:proofErr w:type="spellEnd"/>
-                            <w:r>
-                              <w:rPr>
-                                <w:b/>
-                                <w:color w:val="0070C0"/>
-                              </w:rPr>
-                              <w:t xml:space="preserve"> ’&gt;&gt;</w:t>
+                              <w:t>&lt;&lt; JAVA ‘ready ’&gt;&gt;</w:t>
                             </w:r>
                             <w:r>
                               <w:t xml:space="preserve"> &gt;&gt;</w:t>
@@ -12227,23 +11784,7 @@
                                 <w:b/>
                                 <w:color w:val="0070C0"/>
                               </w:rPr>
-                              <w:t xml:space="preserve">&lt;&lt; VW ML </w:t>
-                            </w:r>
-                            <w:proofErr w:type="spellStart"/>
-                            <w:r>
-                              <w:rPr>
-                                <w:b/>
-                                <w:color w:val="0070C0"/>
-                              </w:rPr>
-                              <w:t>project</w:t>
-                            </w:r>
-                            <w:proofErr w:type="spellEnd"/>
-                            <w:r>
-                              <w:rPr>
-                                <w:b/>
-                                <w:color w:val="0070C0"/>
-                              </w:rPr>
-                              <w:t>’&gt;&gt;</w:t>
+                              <w:t>&lt;&lt; VW ML project’&gt;&gt;</w:t>
                             </w:r>
                             <w:r>
                               <w:t xml:space="preserve"> &gt;&gt;</w:t>
@@ -12385,17 +11926,8 @@
                                 <w:b/>
                                 <w:color w:val="0070C0"/>
                               </w:rPr>
-                              <w:t xml:space="preserve">&lt;&lt; Project </w:t>
+                              <w:t>&lt;&lt; Project Requirement</w:t>
                             </w:r>
-                            <w:proofErr w:type="spellStart"/>
-                            <w:r>
-                              <w:rPr>
-                                <w:b/>
-                                <w:color w:val="0070C0"/>
-                              </w:rPr>
-                              <w:t>Requirement</w:t>
-                            </w:r>
-                            <w:proofErr w:type="spellEnd"/>
                           </w:p>
                           <w:p>
                             <w:pPr>
@@ -12406,21 +11938,12 @@
                                 <w:color w:val="0070C0"/>
                               </w:rPr>
                             </w:pPr>
-                            <w:proofErr w:type="spellStart"/>
                             <w:r>
                               <w:rPr>
                                 <w:b/>
                                 <w:color w:val="0070C0"/>
                               </w:rPr>
-                              <w:t>Document</w:t>
-                            </w:r>
-                            <w:proofErr w:type="spellEnd"/>
-                            <w:r>
-                              <w:rPr>
-                                <w:b/>
-                                <w:color w:val="0070C0"/>
-                              </w:rPr>
-                              <w:t xml:space="preserve"> (PRD) &gt;&gt;</w:t>
+                              <w:t>Document (PRD) &gt;&gt;</w:t>
                             </w:r>
                           </w:p>
                         </w:txbxContent>
@@ -13090,27 +12613,9 @@
                             <w:pPr>
                               <w:jc w:val="center"/>
                             </w:pPr>
-                            <w:proofErr w:type="spellStart"/>
                             <w:r>
-                              <w:t>Not</w:t>
+                              <w:t>Not formal describing</w:t>
                             </w:r>
-                            <w:proofErr w:type="spellEnd"/>
-                            <w:r>
-                              <w:t xml:space="preserve"> </w:t>
-                            </w:r>
-                            <w:proofErr w:type="spellStart"/>
-                            <w:r>
-                              <w:t>formal</w:t>
-                            </w:r>
-                            <w:proofErr w:type="spellEnd"/>
-                            <w:r>
-                              <w:t xml:space="preserve"> </w:t>
-                            </w:r>
-                            <w:proofErr w:type="spellStart"/>
-                            <w:r>
-                              <w:t>describing</w:t>
-                            </w:r>
-                            <w:proofErr w:type="spellEnd"/>
                           </w:p>
                         </w:txbxContent>
                       </wps:txbx>
@@ -13205,13 +12710,8 @@
                       <wps:txbx>
                         <w:txbxContent>
                           <w:p>
-                            <w:proofErr w:type="spellStart"/>
                             <w:r>
-                              <w:t>Phase</w:t>
-                            </w:r>
-                            <w:proofErr w:type="spellEnd"/>
-                            <w:r>
-                              <w:t xml:space="preserve"> 1</w:t>
+                              <w:t>Phase 1</w:t>
                             </w:r>
                           </w:p>
                         </w:txbxContent>
@@ -17285,7 +16785,6 @@
         </w:rPr>
         <w:t xml:space="preserve"> </w:t>
       </w:r>
-      <w:proofErr w:type="spellStart"/>
       <w:r>
         <w:rPr>
           <w:rFonts w:ascii="Times New Roman" w:hAnsi="Times New Roman" w:cs="Times New Roman"/>
@@ -17295,7 +16794,6 @@
         </w:rPr>
         <w:t>Phase</w:t>
       </w:r>
-      <w:proofErr w:type="spellEnd"/>
       <w:r>
         <w:rPr>
           <w:rFonts w:ascii="Times New Roman" w:hAnsi="Times New Roman" w:cs="Times New Roman"/>
@@ -17326,7 +16824,6 @@
         </w:rPr>
         <w:t xml:space="preserve"> </w:t>
       </w:r>
-      <w:proofErr w:type="spellStart"/>
       <w:r>
         <w:rPr>
           <w:rFonts w:ascii="Times New Roman" w:hAnsi="Times New Roman" w:cs="Times New Roman"/>
@@ -17336,7 +16833,6 @@
         </w:rPr>
         <w:t>Phase</w:t>
       </w:r>
-      <w:proofErr w:type="spellEnd"/>
       <w:r>
         <w:rPr>
           <w:rFonts w:ascii="Times New Roman" w:hAnsi="Times New Roman" w:cs="Times New Roman"/>
@@ -17354,9 +16850,8 @@
           <w:sz w:val="28"/>
           <w:szCs w:val="28"/>
         </w:rPr>
-        <w:t xml:space="preserve"> </w:t>
-      </w:r>
-      <w:proofErr w:type="spellStart"/>
+        <w:t xml:space="preserve"> the second - for</w:t>
+      </w:r>
       <w:r>
         <w:rPr>
           <w:rFonts w:ascii="Times New Roman" w:hAnsi="Times New Roman" w:cs="Times New Roman"/>
@@ -17364,69 +16859,8 @@
           <w:sz w:val="28"/>
           <w:szCs w:val="28"/>
         </w:rPr>
-        <w:t>the</w:t>
-      </w:r>
-      <w:proofErr w:type="spellEnd"/>
-      <w:r>
-        <w:rPr>
-          <w:rFonts w:ascii="Times New Roman" w:hAnsi="Times New Roman" w:cs="Times New Roman"/>
-          <w:i/>
-          <w:sz w:val="28"/>
-          <w:szCs w:val="28"/>
-        </w:rPr>
-        <w:t xml:space="preserve"> </w:t>
-      </w:r>
-      <w:proofErr w:type="spellStart"/>
-      <w:r>
-        <w:rPr>
-          <w:rFonts w:ascii="Times New Roman" w:hAnsi="Times New Roman" w:cs="Times New Roman"/>
-          <w:i/>
-          <w:sz w:val="28"/>
-          <w:szCs w:val="28"/>
-        </w:rPr>
-        <w:t>second</w:t>
-      </w:r>
-      <w:proofErr w:type="spellEnd"/>
-      <w:r>
-        <w:rPr>
-          <w:rFonts w:ascii="Times New Roman" w:hAnsi="Times New Roman" w:cs="Times New Roman"/>
-          <w:i/>
-          <w:sz w:val="28"/>
-          <w:szCs w:val="28"/>
-        </w:rPr>
-        <w:t xml:space="preserve"> - </w:t>
-      </w:r>
-      <w:proofErr w:type="spellStart"/>
-      <w:r>
-        <w:rPr>
-          <w:rFonts w:ascii="Times New Roman" w:hAnsi="Times New Roman" w:cs="Times New Roman"/>
-          <w:i/>
-          <w:sz w:val="28"/>
-          <w:szCs w:val="28"/>
-        </w:rPr>
-        <w:t>for</w:t>
-      </w:r>
-      <w:proofErr w:type="spellEnd"/>
-      <w:r>
-        <w:rPr>
-          <w:rFonts w:ascii="Times New Roman" w:hAnsi="Times New Roman" w:cs="Times New Roman"/>
-          <w:i/>
-          <w:sz w:val="28"/>
-          <w:szCs w:val="28"/>
-        </w:rPr>
-        <w:t xml:space="preserve"> </w:t>
-      </w:r>
-      <w:proofErr w:type="spellStart"/>
-      <w:r>
-        <w:rPr>
-          <w:rFonts w:ascii="Times New Roman" w:hAnsi="Times New Roman" w:cs="Times New Roman"/>
-          <w:i/>
-          <w:sz w:val="28"/>
-          <w:szCs w:val="28"/>
-        </w:rPr>
-        <w:t>Phase</w:t>
-      </w:r>
-      <w:proofErr w:type="spellEnd"/>
+        <w:t xml:space="preserve"> Phase</w:t>
+      </w:r>
       <w:r>
         <w:rPr>
           <w:rFonts w:ascii="Times New Roman" w:hAnsi="Times New Roman" w:cs="Times New Roman"/>
@@ -19332,7 +18766,7 @@
 </file>
 
 <file path=customXml/itemProps1.xml><?xml version="1.0" encoding="utf-8"?>
-<ds:datastoreItem xmlns:ds="http://schemas.openxmlformats.org/officeDocument/2006/customXml" ds:itemID="{0DDD8386-A730-4DFB-8EA6-54EEFE89F83C}">
+<ds:datastoreItem xmlns:ds="http://schemas.openxmlformats.org/officeDocument/2006/customXml" ds:itemID="{053E1DCA-1708-4806-B52B-0C6ACADCA264}">
   <ds:schemaRefs>
     <ds:schemaRef ds:uri="http://schemas.openxmlformats.org/officeDocument/2006/bibliography"/>
   </ds:schemaRefs>

</xml_diff>